<commit_message>
upd_2_0_8_3 WINTER SESSION EDITION
</commit_message>
<xml_diff>
--- a/KIP/3 курс ПКС/Практика /ПравОбесп/Biznes_plan.docx
+++ b/KIP/3 курс ПКС/Практика /ПравОбесп/Biznes_plan.docx
@@ -223,7 +223,6 @@
           <w:color w:val="000000" w:themeColor="text1"/>
           <w:sz w:val="28"/>
           <w:szCs w:val="28"/>
-          <w:lang w:val="en-US"/>
         </w:rPr>
       </w:pPr>
       <w:r>
@@ -233,17 +232,20 @@
           <w:sz w:val="28"/>
           <w:szCs w:val="28"/>
         </w:rPr>
-        <w:t>Выполнил</w:t>
-      </w:r>
-      <w:r>
+        <w:t>Выполнили студенты</w:t>
+      </w:r>
+    </w:p>
+    <w:p>
+      <w:pPr>
+        <w:spacing w:line="360" w:lineRule="auto"/>
+        <w:jc w:val="right"/>
         <w:rPr>
           <w:rFonts w:ascii="Times New Roman" w:hAnsi="Times New Roman" w:cs="Times New Roman"/>
           <w:color w:val="000000" w:themeColor="text1"/>
           <w:sz w:val="28"/>
           <w:szCs w:val="28"/>
         </w:rPr>
-        <w:t>и</w:t>
-      </w:r>
+      </w:pPr>
       <w:r>
         <w:rPr>
           <w:rFonts w:ascii="Times New Roman" w:hAnsi="Times New Roman" w:cs="Times New Roman"/>
@@ -251,22 +253,34 @@
           <w:sz w:val="28"/>
           <w:szCs w:val="28"/>
         </w:rPr>
-        <w:t xml:space="preserve"> студент</w:t>
-      </w:r>
-      <w:r>
+        <w:t>Группы 3ПКС-116</w:t>
+      </w:r>
+    </w:p>
+    <w:p>
+      <w:pPr>
+        <w:spacing w:line="360" w:lineRule="auto"/>
+        <w:jc w:val="right"/>
         <w:rPr>
           <w:rFonts w:ascii="Times New Roman" w:hAnsi="Times New Roman" w:cs="Times New Roman"/>
           <w:color w:val="000000" w:themeColor="text1"/>
           <w:sz w:val="28"/>
           <w:szCs w:val="28"/>
         </w:rPr>
-        <w:t>ы</w:t>
+      </w:pPr>
+      <w:r>
+        <w:rPr>
+          <w:rFonts w:ascii="Times New Roman" w:hAnsi="Times New Roman" w:cs="Times New Roman"/>
+          <w:color w:val="000000" w:themeColor="text1"/>
+          <w:sz w:val="28"/>
+          <w:szCs w:val="28"/>
+        </w:rPr>
+        <w:t>Зайцев Н.В. Гивчак Д.О. Мацапура А.А.</w:t>
       </w:r>
     </w:p>
     <w:p>
       <w:pPr>
         <w:spacing w:line="360" w:lineRule="auto"/>
-        <w:jc w:val="right"/>
+        <w:jc w:val="center"/>
         <w:rPr>
           <w:rFonts w:ascii="Times New Roman" w:hAnsi="Times New Roman" w:cs="Times New Roman"/>
           <w:color w:val="000000" w:themeColor="text1"/>
@@ -274,20 +288,22 @@
           <w:szCs w:val="28"/>
         </w:rPr>
       </w:pPr>
-      <w:r>
+    </w:p>
+    <w:p>
+      <w:pPr>
+        <w:spacing w:line="360" w:lineRule="auto"/>
         <w:rPr>
           <w:rFonts w:ascii="Times New Roman" w:hAnsi="Times New Roman" w:cs="Times New Roman"/>
           <w:color w:val="000000" w:themeColor="text1"/>
           <w:sz w:val="28"/>
           <w:szCs w:val="28"/>
         </w:rPr>
-        <w:t>Группы 3ПКС-116</w:t>
-      </w:r>
+      </w:pPr>
     </w:p>
     <w:p>
       <w:pPr>
         <w:spacing w:line="360" w:lineRule="auto"/>
-        <w:jc w:val="right"/>
+        <w:jc w:val="center"/>
         <w:rPr>
           <w:rFonts w:ascii="Times New Roman" w:hAnsi="Times New Roman" w:cs="Times New Roman"/>
           <w:color w:val="000000" w:themeColor="text1"/>
@@ -302,7 +318,7 @@
           <w:sz w:val="28"/>
           <w:szCs w:val="28"/>
         </w:rPr>
-        <w:t>Зайцев Н.В.</w:t>
+        <w:t>Москва 201</w:t>
       </w:r>
       <w:r>
         <w:rPr>
@@ -311,84 +327,33 @@
           <w:sz w:val="28"/>
           <w:szCs w:val="28"/>
         </w:rPr>
-        <w:t xml:space="preserve"> Гивчак Д.О. </w:t>
-      </w:r>
-      <w:proofErr w:type="spellStart"/>
-      <w:r>
-        <w:rPr>
-          <w:rFonts w:ascii="Times New Roman" w:hAnsi="Times New Roman" w:cs="Times New Roman"/>
-          <w:color w:val="000000" w:themeColor="text1"/>
-          <w:sz w:val="28"/>
-          <w:szCs w:val="28"/>
-        </w:rPr>
-        <w:t>Мацапура</w:t>
-      </w:r>
-      <w:proofErr w:type="spellEnd"/>
-      <w:r>
-        <w:rPr>
-          <w:rFonts w:ascii="Times New Roman" w:hAnsi="Times New Roman" w:cs="Times New Roman"/>
-          <w:color w:val="000000" w:themeColor="text1"/>
-          <w:sz w:val="28"/>
-          <w:szCs w:val="28"/>
-        </w:rPr>
-        <w:t xml:space="preserve"> А.А.</w:t>
+        <w:t>9</w:t>
       </w:r>
     </w:p>
     <w:p>
       <w:pPr>
-        <w:spacing w:line="360" w:lineRule="auto"/>
-        <w:jc w:val="center"/>
-        <w:rPr>
-          <w:rFonts w:ascii="Times New Roman" w:hAnsi="Times New Roman" w:cs="Times New Roman"/>
-          <w:color w:val="000000" w:themeColor="text1"/>
-          <w:sz w:val="28"/>
-          <w:szCs w:val="28"/>
-        </w:rPr>
-      </w:pPr>
+        <w:spacing w:after="0" w:line="360" w:lineRule="auto"/>
+        <w:ind w:firstLine="708"/>
+        <w:rPr>
+          <w:rFonts w:ascii="Times New Roman" w:eastAsia="Times New Roman" w:hAnsi="Times New Roman" w:cs="Times New Roman"/>
+          <w:sz w:val="28"/>
+          <w:szCs w:val="28"/>
+          <w:lang w:eastAsia="ru-RU"/>
+        </w:rPr>
+      </w:pPr>
+      <w:r>
+        <w:rPr>
+          <w:rFonts w:ascii="Times New Roman" w:eastAsia="Times New Roman" w:hAnsi="Times New Roman" w:cs="Times New Roman"/>
+          <w:sz w:val="28"/>
+          <w:szCs w:val="28"/>
+          <w:lang w:eastAsia="ru-RU"/>
+        </w:rPr>
+        <w:lastRenderedPageBreak/>
+        <w:t xml:space="preserve">Людей, желающих внести элемент новизны в повседневную жизнь, часто привлекают традиции и обычаи других народов. Курение кальяна, изначально представлявшее собой неотъемлемую часть быта народов Ближнего Востока, благодаря туристам, быстро стало распространенным в том числе и на территории России. Сегодня бизнесмены неплохо зарабатывают, открывая специально предназначенные для этих целей заведения. </w:t>
+      </w:r>
     </w:p>
     <w:p>
       <w:pPr>
-        <w:spacing w:line="360" w:lineRule="auto"/>
-        <w:rPr>
-          <w:rFonts w:ascii="Times New Roman" w:hAnsi="Times New Roman" w:cs="Times New Roman"/>
-          <w:color w:val="000000" w:themeColor="text1"/>
-          <w:sz w:val="28"/>
-          <w:szCs w:val="28"/>
-        </w:rPr>
-      </w:pPr>
-    </w:p>
-    <w:p>
-      <w:pPr>
-        <w:spacing w:line="360" w:lineRule="auto"/>
-        <w:jc w:val="center"/>
-        <w:rPr>
-          <w:rFonts w:ascii="Times New Roman" w:hAnsi="Times New Roman" w:cs="Times New Roman"/>
-          <w:color w:val="000000" w:themeColor="text1"/>
-          <w:sz w:val="28"/>
-          <w:szCs w:val="28"/>
-        </w:rPr>
-      </w:pPr>
-      <w:r>
-        <w:rPr>
-          <w:rFonts w:ascii="Times New Roman" w:hAnsi="Times New Roman" w:cs="Times New Roman"/>
-          <w:color w:val="000000" w:themeColor="text1"/>
-          <w:sz w:val="28"/>
-          <w:szCs w:val="28"/>
-        </w:rPr>
-        <w:t>Москва 201</w:t>
-      </w:r>
-      <w:r>
-        <w:rPr>
-          <w:rFonts w:ascii="Times New Roman" w:hAnsi="Times New Roman" w:cs="Times New Roman"/>
-          <w:color w:val="000000" w:themeColor="text1"/>
-          <w:sz w:val="28"/>
-          <w:szCs w:val="28"/>
-        </w:rPr>
-        <w:t>9</w:t>
-      </w:r>
-    </w:p>
-    <w:p>
-      <w:pPr>
         <w:spacing w:after="0" w:line="360" w:lineRule="auto"/>
         <w:ind w:firstLine="708"/>
         <w:rPr>
@@ -405,28 +370,6 @@
           <w:szCs w:val="28"/>
           <w:lang w:eastAsia="ru-RU"/>
         </w:rPr>
-        <w:lastRenderedPageBreak/>
-        <w:t xml:space="preserve">Людей, желающих внести элемент новизны в повседневную жизнь, часто привлекают традиции и обычаи других народов. Курение кальяна, изначально представлявшее собой неотъемлемую часть быта народов Ближнего Востока, благодаря туристам, быстро стало распространенным в том числе и на территории России. Сегодня бизнесмены неплохо зарабатывают, открывая специально предназначенные для этих целей заведения. </w:t>
-      </w:r>
-    </w:p>
-    <w:p>
-      <w:pPr>
-        <w:spacing w:after="0" w:line="360" w:lineRule="auto"/>
-        <w:ind w:firstLine="708"/>
-        <w:rPr>
-          <w:rFonts w:ascii="Times New Roman" w:eastAsia="Times New Roman" w:hAnsi="Times New Roman" w:cs="Times New Roman"/>
-          <w:sz w:val="28"/>
-          <w:szCs w:val="28"/>
-          <w:lang w:eastAsia="ru-RU"/>
-        </w:rPr>
-      </w:pPr>
-      <w:r>
-        <w:rPr>
-          <w:rFonts w:ascii="Times New Roman" w:eastAsia="Times New Roman" w:hAnsi="Times New Roman" w:cs="Times New Roman"/>
-          <w:sz w:val="28"/>
-          <w:szCs w:val="28"/>
-          <w:lang w:eastAsia="ru-RU"/>
-        </w:rPr>
         <w:t xml:space="preserve">Существует несколько причин, по которым предпринимателей может заинтересовать </w:t>
       </w:r>
       <w:r>
@@ -456,8 +399,6 @@
         </w:rPr>
         <w:t>8</w:t>
       </w:r>
-      <w:bookmarkStart w:id="0" w:name="_GoBack"/>
-      <w:bookmarkEnd w:id="0"/>
       <w:r>
         <w:rPr>
           <w:rFonts w:ascii="Times New Roman" w:eastAsia="Times New Roman" w:hAnsi="Times New Roman" w:cs="Times New Roman"/>
@@ -13061,6 +13002,606 @@
         </w:rPr>
         <w:t>Наконец, обслуживание должно быть максимально быстрым. Гости, полчаса ожидающие выполнения заказа, вряд ли вернутся в следующий раз. Допустимое время приготовления кальяна — не более 5–6 минут.</w:t>
       </w:r>
+    </w:p>
+    <w:p>
+      <w:pPr>
+        <w:spacing w:after="0" w:line="360" w:lineRule="auto"/>
+        <w:rPr>
+          <w:rFonts w:ascii="Times New Roman" w:eastAsia="Times New Roman" w:hAnsi="Times New Roman" w:cs="Times New Roman"/>
+          <w:sz w:val="28"/>
+          <w:szCs w:val="28"/>
+          <w:lang w:eastAsia="ru-RU"/>
+        </w:rPr>
+      </w:pPr>
+    </w:p>
+    <w:p>
+      <w:pPr>
+        <w:spacing w:after="0" w:line="360" w:lineRule="auto"/>
+        <w:rPr>
+          <w:rFonts w:ascii="Times New Roman" w:eastAsia="Times New Roman" w:hAnsi="Times New Roman" w:cs="Times New Roman"/>
+          <w:sz w:val="28"/>
+          <w:szCs w:val="28"/>
+          <w:lang w:eastAsia="ru-RU"/>
+        </w:rPr>
+      </w:pPr>
+    </w:p>
+    <w:p>
+      <w:pPr>
+        <w:spacing w:after="0" w:line="360" w:lineRule="auto"/>
+        <w:rPr>
+          <w:rFonts w:ascii="Times New Roman" w:eastAsia="Times New Roman" w:hAnsi="Times New Roman" w:cs="Times New Roman"/>
+          <w:sz w:val="28"/>
+          <w:szCs w:val="28"/>
+          <w:lang w:eastAsia="ru-RU"/>
+        </w:rPr>
+      </w:pPr>
+    </w:p>
+    <w:p>
+      <w:pPr>
+        <w:spacing w:after="0" w:line="360" w:lineRule="auto"/>
+        <w:rPr>
+          <w:rFonts w:ascii="Times New Roman" w:eastAsia="Times New Roman" w:hAnsi="Times New Roman" w:cs="Times New Roman"/>
+          <w:sz w:val="28"/>
+          <w:szCs w:val="28"/>
+          <w:lang w:eastAsia="ru-RU"/>
+        </w:rPr>
+      </w:pPr>
+    </w:p>
+    <w:p>
+      <w:pPr>
+        <w:spacing w:after="0" w:line="360" w:lineRule="auto"/>
+        <w:rPr>
+          <w:rFonts w:ascii="Times New Roman" w:eastAsia="Times New Roman" w:hAnsi="Times New Roman" w:cs="Times New Roman"/>
+          <w:sz w:val="28"/>
+          <w:szCs w:val="28"/>
+          <w:lang w:eastAsia="ru-RU"/>
+        </w:rPr>
+      </w:pPr>
+    </w:p>
+    <w:p>
+      <w:pPr>
+        <w:spacing w:after="0" w:line="360" w:lineRule="auto"/>
+        <w:rPr>
+          <w:rFonts w:ascii="Times New Roman" w:eastAsia="Times New Roman" w:hAnsi="Times New Roman" w:cs="Times New Roman"/>
+          <w:sz w:val="28"/>
+          <w:szCs w:val="28"/>
+          <w:lang w:eastAsia="ru-RU"/>
+        </w:rPr>
+      </w:pPr>
+    </w:p>
+    <w:p>
+      <w:pPr>
+        <w:spacing w:after="0" w:line="360" w:lineRule="auto"/>
+        <w:rPr>
+          <w:rFonts w:ascii="Times New Roman" w:eastAsia="Times New Roman" w:hAnsi="Times New Roman" w:cs="Times New Roman"/>
+          <w:sz w:val="28"/>
+          <w:szCs w:val="28"/>
+          <w:lang w:eastAsia="ru-RU"/>
+        </w:rPr>
+      </w:pPr>
+    </w:p>
+    <w:p>
+      <w:pPr>
+        <w:spacing w:after="0" w:line="360" w:lineRule="auto"/>
+        <w:rPr>
+          <w:rFonts w:ascii="Times New Roman" w:eastAsia="Times New Roman" w:hAnsi="Times New Roman" w:cs="Times New Roman"/>
+          <w:sz w:val="28"/>
+          <w:szCs w:val="28"/>
+          <w:lang w:val="en-US" w:eastAsia="ru-RU"/>
+        </w:rPr>
+      </w:pPr>
+      <w:bookmarkStart w:id="0" w:name="_GoBack"/>
+      <w:bookmarkEnd w:id="0"/>
+    </w:p>
+    <w:tbl>
+      <w:tblPr>
+        <w:tblpPr w:leftFromText="180" w:rightFromText="180" w:vertAnchor="text" w:horzAnchor="margin" w:tblpXSpec="center" w:tblpY="-2845"/>
+        <w:tblW w:w="10380" w:type="dxa"/>
+        <w:shd w:val="clear" w:color="auto" w:fill="FFFFFF"/>
+        <w:tblCellMar>
+          <w:left w:w="0" w:type="dxa"/>
+          <w:right w:w="0" w:type="dxa"/>
+        </w:tblCellMar>
+        <w:tblLook w:val="04A0" w:firstRow="1" w:lastRow="0" w:firstColumn="1" w:lastColumn="0" w:noHBand="0" w:noVBand="1"/>
+      </w:tblPr>
+      <w:tblGrid>
+        <w:gridCol w:w="1710"/>
+        <w:gridCol w:w="4515"/>
+        <w:gridCol w:w="4155"/>
+      </w:tblGrid>
+      <w:tr>
+        <w:tc>
+          <w:tcPr>
+            <w:tcW w:w="0" w:type="auto"/>
+            <w:tcBorders>
+              <w:top w:val="single" w:sz="8" w:space="0" w:color="auto"/>
+              <w:left w:val="single" w:sz="8" w:space="0" w:color="auto"/>
+              <w:bottom w:val="single" w:sz="8" w:space="0" w:color="auto"/>
+              <w:right w:val="single" w:sz="8" w:space="0" w:color="auto"/>
+            </w:tcBorders>
+            <w:shd w:val="clear" w:color="auto" w:fill="FFFFFF"/>
+            <w:tcMar>
+              <w:top w:w="0" w:type="dxa"/>
+              <w:left w:w="108" w:type="dxa"/>
+              <w:bottom w:w="0" w:type="dxa"/>
+              <w:right w:w="108" w:type="dxa"/>
+            </w:tcMar>
+            <w:hideMark/>
+          </w:tcPr>
+          <w:p>
+            <w:pPr>
+              <w:spacing w:after="0" w:line="240" w:lineRule="auto"/>
+              <w:rPr>
+                <w:rFonts w:ascii="Arial" w:eastAsia="Times New Roman" w:hAnsi="Arial" w:cs="Arial"/>
+                <w:color w:val="191919"/>
+                <w:sz w:val="21"/>
+                <w:szCs w:val="21"/>
+                <w:lang w:eastAsia="ru-RU"/>
+              </w:rPr>
+            </w:pPr>
+          </w:p>
+        </w:tc>
+        <w:tc>
+          <w:tcPr>
+            <w:tcW w:w="0" w:type="auto"/>
+            <w:tcBorders>
+              <w:top w:val="single" w:sz="8" w:space="0" w:color="auto"/>
+              <w:left w:val="nil"/>
+              <w:bottom w:val="single" w:sz="8" w:space="0" w:color="auto"/>
+              <w:right w:val="single" w:sz="8" w:space="0" w:color="auto"/>
+            </w:tcBorders>
+            <w:shd w:val="clear" w:color="auto" w:fill="FFFFFF"/>
+            <w:tcMar>
+              <w:top w:w="0" w:type="dxa"/>
+              <w:left w:w="108" w:type="dxa"/>
+              <w:bottom w:w="0" w:type="dxa"/>
+              <w:right w:w="108" w:type="dxa"/>
+            </w:tcMar>
+            <w:hideMark/>
+          </w:tcPr>
+          <w:p>
+            <w:pPr>
+              <w:spacing w:after="0" w:line="273" w:lineRule="atLeast"/>
+              <w:jc w:val="both"/>
+              <w:rPr>
+                <w:rFonts w:ascii="Arial" w:eastAsia="Times New Roman" w:hAnsi="Arial" w:cs="Arial"/>
+                <w:color w:val="191919"/>
+                <w:sz w:val="21"/>
+                <w:szCs w:val="21"/>
+                <w:lang w:eastAsia="ru-RU"/>
+              </w:rPr>
+            </w:pPr>
+            <w:r>
+              <w:rPr>
+                <w:rFonts w:ascii="Arial" w:eastAsia="Times New Roman" w:hAnsi="Arial" w:cs="Arial"/>
+                <w:b/>
+                <w:bCs/>
+                <w:color w:val="191919"/>
+                <w:sz w:val="23"/>
+                <w:szCs w:val="23"/>
+                <w:lang w:eastAsia="ru-RU"/>
+              </w:rPr>
+              <w:t>Положительные факторы</w:t>
+            </w:r>
+          </w:p>
+        </w:tc>
+        <w:tc>
+          <w:tcPr>
+            <w:tcW w:w="0" w:type="auto"/>
+            <w:tcBorders>
+              <w:top w:val="single" w:sz="8" w:space="0" w:color="auto"/>
+              <w:left w:val="nil"/>
+              <w:bottom w:val="single" w:sz="8" w:space="0" w:color="auto"/>
+              <w:right w:val="single" w:sz="8" w:space="0" w:color="auto"/>
+            </w:tcBorders>
+            <w:shd w:val="clear" w:color="auto" w:fill="FFFFFF"/>
+            <w:tcMar>
+              <w:top w:w="0" w:type="dxa"/>
+              <w:left w:w="108" w:type="dxa"/>
+              <w:bottom w:w="0" w:type="dxa"/>
+              <w:right w:w="108" w:type="dxa"/>
+            </w:tcMar>
+            <w:hideMark/>
+          </w:tcPr>
+          <w:p>
+            <w:pPr>
+              <w:spacing w:after="0" w:line="273" w:lineRule="atLeast"/>
+              <w:jc w:val="both"/>
+              <w:rPr>
+                <w:rFonts w:ascii="Arial" w:eastAsia="Times New Roman" w:hAnsi="Arial" w:cs="Arial"/>
+                <w:color w:val="191919"/>
+                <w:sz w:val="21"/>
+                <w:szCs w:val="21"/>
+                <w:lang w:eastAsia="ru-RU"/>
+              </w:rPr>
+            </w:pPr>
+            <w:r>
+              <w:rPr>
+                <w:rFonts w:ascii="Arial" w:eastAsia="Times New Roman" w:hAnsi="Arial" w:cs="Arial"/>
+                <w:b/>
+                <w:bCs/>
+                <w:color w:val="191919"/>
+                <w:sz w:val="23"/>
+                <w:szCs w:val="23"/>
+                <w:lang w:eastAsia="ru-RU"/>
+              </w:rPr>
+              <w:t>Негативные факторы</w:t>
+            </w:r>
+          </w:p>
+        </w:tc>
+      </w:tr>
+      <w:tr>
+        <w:tc>
+          <w:tcPr>
+            <w:tcW w:w="0" w:type="auto"/>
+            <w:tcBorders>
+              <w:top w:val="nil"/>
+              <w:left w:val="single" w:sz="8" w:space="0" w:color="auto"/>
+              <w:bottom w:val="single" w:sz="8" w:space="0" w:color="auto"/>
+              <w:right w:val="single" w:sz="8" w:space="0" w:color="auto"/>
+            </w:tcBorders>
+            <w:shd w:val="clear" w:color="auto" w:fill="FFFFFF"/>
+            <w:tcMar>
+              <w:top w:w="0" w:type="dxa"/>
+              <w:left w:w="108" w:type="dxa"/>
+              <w:bottom w:w="0" w:type="dxa"/>
+              <w:right w:w="108" w:type="dxa"/>
+            </w:tcMar>
+            <w:hideMark/>
+          </w:tcPr>
+          <w:p>
+            <w:pPr>
+              <w:spacing w:after="0" w:line="273" w:lineRule="atLeast"/>
+              <w:jc w:val="both"/>
+              <w:rPr>
+                <w:rFonts w:ascii="Arial" w:eastAsia="Times New Roman" w:hAnsi="Arial" w:cs="Arial"/>
+                <w:color w:val="191919"/>
+                <w:sz w:val="21"/>
+                <w:szCs w:val="21"/>
+                <w:lang w:eastAsia="ru-RU"/>
+              </w:rPr>
+            </w:pPr>
+            <w:r>
+              <w:rPr>
+                <w:rFonts w:ascii="Arial" w:eastAsia="Times New Roman" w:hAnsi="Arial" w:cs="Arial"/>
+                <w:b/>
+                <w:bCs/>
+                <w:color w:val="191919"/>
+                <w:sz w:val="23"/>
+                <w:szCs w:val="23"/>
+                <w:lang w:eastAsia="ru-RU"/>
+              </w:rPr>
+              <w:t>Внутренняя среда</w:t>
+            </w:r>
+          </w:p>
+        </w:tc>
+        <w:tc>
+          <w:tcPr>
+            <w:tcW w:w="0" w:type="auto"/>
+            <w:tcBorders>
+              <w:top w:val="nil"/>
+              <w:left w:val="nil"/>
+              <w:bottom w:val="single" w:sz="8" w:space="0" w:color="auto"/>
+              <w:right w:val="single" w:sz="8" w:space="0" w:color="auto"/>
+            </w:tcBorders>
+            <w:shd w:val="clear" w:color="auto" w:fill="FFFFFF"/>
+            <w:tcMar>
+              <w:top w:w="0" w:type="dxa"/>
+              <w:left w:w="108" w:type="dxa"/>
+              <w:bottom w:w="0" w:type="dxa"/>
+              <w:right w:w="108" w:type="dxa"/>
+            </w:tcMar>
+            <w:hideMark/>
+          </w:tcPr>
+          <w:p>
+            <w:pPr>
+              <w:spacing w:after="0" w:line="273" w:lineRule="atLeast"/>
+              <w:jc w:val="both"/>
+              <w:rPr>
+                <w:rFonts w:ascii="Arial" w:eastAsia="Times New Roman" w:hAnsi="Arial" w:cs="Arial"/>
+                <w:color w:val="191919"/>
+                <w:sz w:val="21"/>
+                <w:szCs w:val="21"/>
+                <w:lang w:eastAsia="ru-RU"/>
+              </w:rPr>
+            </w:pPr>
+            <w:r>
+              <w:rPr>
+                <w:rFonts w:ascii="Arial" w:eastAsia="Times New Roman" w:hAnsi="Arial" w:cs="Arial"/>
+                <w:color w:val="191919"/>
+                <w:sz w:val="23"/>
+                <w:szCs w:val="23"/>
+                <w:lang w:eastAsia="ru-RU"/>
+              </w:rPr>
+              <w:t xml:space="preserve">Сильные стороны - </w:t>
+            </w:r>
+            <w:proofErr w:type="spellStart"/>
+            <w:r>
+              <w:rPr>
+                <w:rFonts w:ascii="Arial" w:eastAsia="Times New Roman" w:hAnsi="Arial" w:cs="Arial"/>
+                <w:color w:val="191919"/>
+                <w:sz w:val="23"/>
+                <w:szCs w:val="23"/>
+                <w:lang w:eastAsia="ru-RU"/>
+              </w:rPr>
+              <w:t>Strengths</w:t>
+            </w:r>
+            <w:proofErr w:type="spellEnd"/>
+            <w:r>
+              <w:rPr>
+                <w:rFonts w:ascii="Arial" w:eastAsia="Times New Roman" w:hAnsi="Arial" w:cs="Arial"/>
+                <w:color w:val="191919"/>
+                <w:sz w:val="23"/>
+                <w:szCs w:val="23"/>
+                <w:lang w:eastAsia="ru-RU"/>
+              </w:rPr>
+              <w:t xml:space="preserve"> (характеристики коллектива или проекта, являющиеся преимуществами перед другими компаниями в отрасли)</w:t>
+            </w:r>
+          </w:p>
+        </w:tc>
+        <w:tc>
+          <w:tcPr>
+            <w:tcW w:w="0" w:type="auto"/>
+            <w:tcBorders>
+              <w:top w:val="nil"/>
+              <w:left w:val="nil"/>
+              <w:bottom w:val="single" w:sz="8" w:space="0" w:color="auto"/>
+              <w:right w:val="single" w:sz="8" w:space="0" w:color="auto"/>
+            </w:tcBorders>
+            <w:shd w:val="clear" w:color="auto" w:fill="FFFFFF"/>
+            <w:tcMar>
+              <w:top w:w="0" w:type="dxa"/>
+              <w:left w:w="108" w:type="dxa"/>
+              <w:bottom w:w="0" w:type="dxa"/>
+              <w:right w:w="108" w:type="dxa"/>
+            </w:tcMar>
+            <w:hideMark/>
+          </w:tcPr>
+          <w:p>
+            <w:pPr>
+              <w:spacing w:after="0" w:line="273" w:lineRule="atLeast"/>
+              <w:jc w:val="both"/>
+              <w:rPr>
+                <w:rFonts w:ascii="Arial" w:eastAsia="Times New Roman" w:hAnsi="Arial" w:cs="Arial"/>
+                <w:color w:val="191919"/>
+                <w:sz w:val="21"/>
+                <w:szCs w:val="21"/>
+                <w:lang w:eastAsia="ru-RU"/>
+              </w:rPr>
+            </w:pPr>
+            <w:r>
+              <w:rPr>
+                <w:rFonts w:ascii="Arial" w:eastAsia="Times New Roman" w:hAnsi="Arial" w:cs="Arial"/>
+                <w:color w:val="191919"/>
+                <w:sz w:val="23"/>
+                <w:szCs w:val="23"/>
+                <w:lang w:eastAsia="ru-RU"/>
+              </w:rPr>
+              <w:t>Слабые стороны -</w:t>
+            </w:r>
+            <w:proofErr w:type="spellStart"/>
+            <w:r>
+              <w:rPr>
+                <w:rFonts w:ascii="Arial" w:eastAsia="Times New Roman" w:hAnsi="Arial" w:cs="Arial"/>
+                <w:color w:val="191919"/>
+                <w:sz w:val="23"/>
+                <w:szCs w:val="23"/>
+                <w:lang w:eastAsia="ru-RU"/>
+              </w:rPr>
+              <w:t>Weaknesses</w:t>
+            </w:r>
+            <w:proofErr w:type="spellEnd"/>
+            <w:r>
+              <w:rPr>
+                <w:rFonts w:ascii="Arial" w:eastAsia="Times New Roman" w:hAnsi="Arial" w:cs="Arial"/>
+                <w:color w:val="191919"/>
+                <w:sz w:val="23"/>
+                <w:szCs w:val="23"/>
+                <w:lang w:eastAsia="ru-RU"/>
+              </w:rPr>
+              <w:t xml:space="preserve"> (характеристики, ослабляющие компанию или проект)</w:t>
+            </w:r>
+          </w:p>
+        </w:tc>
+      </w:tr>
+      <w:tr>
+        <w:tc>
+          <w:tcPr>
+            <w:tcW w:w="0" w:type="auto"/>
+            <w:tcBorders>
+              <w:top w:val="nil"/>
+              <w:left w:val="single" w:sz="8" w:space="0" w:color="auto"/>
+              <w:bottom w:val="single" w:sz="8" w:space="0" w:color="auto"/>
+              <w:right w:val="single" w:sz="8" w:space="0" w:color="auto"/>
+            </w:tcBorders>
+            <w:shd w:val="clear" w:color="auto" w:fill="FFFFFF"/>
+            <w:tcMar>
+              <w:top w:w="0" w:type="dxa"/>
+              <w:left w:w="108" w:type="dxa"/>
+              <w:bottom w:w="0" w:type="dxa"/>
+              <w:right w:w="108" w:type="dxa"/>
+            </w:tcMar>
+            <w:hideMark/>
+          </w:tcPr>
+          <w:p>
+            <w:pPr>
+              <w:spacing w:after="0" w:line="273" w:lineRule="atLeast"/>
+              <w:jc w:val="both"/>
+              <w:rPr>
+                <w:rFonts w:ascii="Arial" w:eastAsia="Times New Roman" w:hAnsi="Arial" w:cs="Arial"/>
+                <w:color w:val="191919"/>
+                <w:sz w:val="21"/>
+                <w:szCs w:val="21"/>
+                <w:lang w:eastAsia="ru-RU"/>
+              </w:rPr>
+            </w:pPr>
+            <w:r>
+              <w:rPr>
+                <w:rFonts w:ascii="Arial" w:eastAsia="Times New Roman" w:hAnsi="Arial" w:cs="Arial"/>
+                <w:b/>
+                <w:bCs/>
+                <w:color w:val="191919"/>
+                <w:sz w:val="23"/>
+                <w:szCs w:val="23"/>
+                <w:lang w:eastAsia="ru-RU"/>
+              </w:rPr>
+              <w:t>Внешняя среда</w:t>
+            </w:r>
+          </w:p>
+        </w:tc>
+        <w:tc>
+          <w:tcPr>
+            <w:tcW w:w="0" w:type="auto"/>
+            <w:tcBorders>
+              <w:top w:val="nil"/>
+              <w:left w:val="nil"/>
+              <w:bottom w:val="single" w:sz="8" w:space="0" w:color="auto"/>
+              <w:right w:val="single" w:sz="8" w:space="0" w:color="auto"/>
+            </w:tcBorders>
+            <w:shd w:val="clear" w:color="auto" w:fill="FFFFFF"/>
+            <w:tcMar>
+              <w:top w:w="0" w:type="dxa"/>
+              <w:left w:w="108" w:type="dxa"/>
+              <w:bottom w:w="0" w:type="dxa"/>
+              <w:right w:w="108" w:type="dxa"/>
+            </w:tcMar>
+            <w:hideMark/>
+          </w:tcPr>
+          <w:p>
+            <w:pPr>
+              <w:spacing w:after="0" w:line="273" w:lineRule="atLeast"/>
+              <w:jc w:val="both"/>
+              <w:rPr>
+                <w:rFonts w:ascii="Arial" w:eastAsia="Times New Roman" w:hAnsi="Arial" w:cs="Arial"/>
+                <w:color w:val="191919"/>
+                <w:sz w:val="21"/>
+                <w:szCs w:val="21"/>
+                <w:lang w:eastAsia="ru-RU"/>
+              </w:rPr>
+            </w:pPr>
+            <w:r>
+              <w:rPr>
+                <w:rFonts w:ascii="Arial" w:eastAsia="Times New Roman" w:hAnsi="Arial" w:cs="Arial"/>
+                <w:color w:val="191919"/>
+                <w:sz w:val="23"/>
+                <w:szCs w:val="23"/>
+                <w:lang w:eastAsia="ru-RU"/>
+              </w:rPr>
+              <w:t xml:space="preserve">Возможности - </w:t>
+            </w:r>
+            <w:proofErr w:type="spellStart"/>
+            <w:r>
+              <w:rPr>
+                <w:rFonts w:ascii="Arial" w:eastAsia="Times New Roman" w:hAnsi="Arial" w:cs="Arial"/>
+                <w:color w:val="191919"/>
+                <w:sz w:val="23"/>
+                <w:szCs w:val="23"/>
+                <w:lang w:eastAsia="ru-RU"/>
+              </w:rPr>
+              <w:t>Opportunities</w:t>
+            </w:r>
+            <w:proofErr w:type="spellEnd"/>
+          </w:p>
+          <w:p>
+            <w:pPr>
+              <w:spacing w:after="0" w:line="273" w:lineRule="atLeast"/>
+              <w:jc w:val="both"/>
+              <w:rPr>
+                <w:rFonts w:ascii="Arial" w:eastAsia="Times New Roman" w:hAnsi="Arial" w:cs="Arial"/>
+                <w:color w:val="191919"/>
+                <w:sz w:val="21"/>
+                <w:szCs w:val="21"/>
+                <w:lang w:eastAsia="ru-RU"/>
+              </w:rPr>
+            </w:pPr>
+            <w:r>
+              <w:rPr>
+                <w:rFonts w:ascii="Arial" w:eastAsia="Times New Roman" w:hAnsi="Arial" w:cs="Arial"/>
+                <w:color w:val="191919"/>
+                <w:sz w:val="23"/>
+                <w:szCs w:val="23"/>
+                <w:lang w:eastAsia="ru-RU"/>
+              </w:rPr>
+              <w:t>(внешние потенциальные возможности, т.е. факторы, которые могут помочь достичь цель)</w:t>
+            </w:r>
+          </w:p>
+        </w:tc>
+        <w:tc>
+          <w:tcPr>
+            <w:tcW w:w="0" w:type="auto"/>
+            <w:tcBorders>
+              <w:top w:val="nil"/>
+              <w:left w:val="nil"/>
+              <w:bottom w:val="single" w:sz="8" w:space="0" w:color="auto"/>
+              <w:right w:val="single" w:sz="8" w:space="0" w:color="auto"/>
+            </w:tcBorders>
+            <w:shd w:val="clear" w:color="auto" w:fill="FFFFFF"/>
+            <w:tcMar>
+              <w:top w:w="0" w:type="dxa"/>
+              <w:left w:w="108" w:type="dxa"/>
+              <w:bottom w:w="0" w:type="dxa"/>
+              <w:right w:w="108" w:type="dxa"/>
+            </w:tcMar>
+            <w:hideMark/>
+          </w:tcPr>
+          <w:p>
+            <w:pPr>
+              <w:spacing w:after="0" w:line="273" w:lineRule="atLeast"/>
+              <w:jc w:val="both"/>
+              <w:rPr>
+                <w:rFonts w:ascii="Arial" w:eastAsia="Times New Roman" w:hAnsi="Arial" w:cs="Arial"/>
+                <w:color w:val="191919"/>
+                <w:sz w:val="21"/>
+                <w:szCs w:val="21"/>
+                <w:lang w:eastAsia="ru-RU"/>
+              </w:rPr>
+            </w:pPr>
+            <w:r>
+              <w:rPr>
+                <w:rFonts w:ascii="Arial" w:eastAsia="Times New Roman" w:hAnsi="Arial" w:cs="Arial"/>
+                <w:color w:val="191919"/>
+                <w:sz w:val="23"/>
+                <w:szCs w:val="23"/>
+                <w:lang w:eastAsia="ru-RU"/>
+              </w:rPr>
+              <w:t xml:space="preserve">Угрозы - </w:t>
+            </w:r>
+            <w:proofErr w:type="spellStart"/>
+            <w:r>
+              <w:rPr>
+                <w:rFonts w:ascii="Arial" w:eastAsia="Times New Roman" w:hAnsi="Arial" w:cs="Arial"/>
+                <w:color w:val="191919"/>
+                <w:sz w:val="23"/>
+                <w:szCs w:val="23"/>
+                <w:lang w:eastAsia="ru-RU"/>
+              </w:rPr>
+              <w:t>Threats</w:t>
+            </w:r>
+            <w:proofErr w:type="spellEnd"/>
+            <w:r>
+              <w:rPr>
+                <w:rFonts w:ascii="Arial" w:eastAsia="Times New Roman" w:hAnsi="Arial" w:cs="Arial"/>
+                <w:color w:val="191919"/>
+                <w:sz w:val="23"/>
+                <w:szCs w:val="23"/>
+                <w:lang w:eastAsia="ru-RU"/>
+              </w:rPr>
+              <w:t xml:space="preserve"> (внешние потенциальные угрозы, т.е. факторы, которые могут стать препятствием на пути достижения цели)</w:t>
+            </w:r>
+          </w:p>
+        </w:tc>
+      </w:tr>
+    </w:tbl>
+    <w:p>
+      <w:pPr>
+        <w:spacing w:after="0" w:line="360" w:lineRule="auto"/>
+        <w:rPr>
+          <w:rFonts w:ascii="Times New Roman" w:eastAsia="Times New Roman" w:hAnsi="Times New Roman" w:cs="Times New Roman"/>
+          <w:sz w:val="28"/>
+          <w:szCs w:val="28"/>
+          <w:lang w:eastAsia="ru-RU"/>
+        </w:rPr>
+      </w:pPr>
     </w:p>
     <w:sectPr>
       <w:pgSz w:w="11906" w:h="16838"/>
@@ -15172,6 +15713,7 @@
     <w:lsdException w:name="HTML Sample" w:semiHidden="1" w:unhideWhenUsed="1"/>
     <w:lsdException w:name="HTML Typewriter" w:semiHidden="1" w:unhideWhenUsed="1"/>
     <w:lsdException w:name="HTML Variable" w:semiHidden="1" w:unhideWhenUsed="1"/>
+    <w:lsdException w:name="Normal Table" w:semiHidden="1" w:unhideWhenUsed="1"/>
     <w:lsdException w:name="annotation subject" w:semiHidden="1" w:unhideWhenUsed="1"/>
     <w:lsdException w:name="No List" w:semiHidden="1" w:unhideWhenUsed="1"/>
     <w:lsdException w:name="Outline List 1" w:semiHidden="1" w:unhideWhenUsed="1"/>
@@ -15215,8 +15757,10 @@
     <w:lsdException w:name="Table Elegant" w:semiHidden="1" w:unhideWhenUsed="1"/>
     <w:lsdException w:name="Table Professional" w:semiHidden="1" w:unhideWhenUsed="1"/>
     <w:lsdException w:name="Table Subtle 1" w:semiHidden="1" w:unhideWhenUsed="1"/>
+    <w:lsdException w:name="Table Subtle 2" w:semiHidden="1" w:unhideWhenUsed="1"/>
     <w:lsdException w:name="Table Web 1" w:semiHidden="1" w:unhideWhenUsed="1"/>
     <w:lsdException w:name="Table Web 2" w:semiHidden="1" w:unhideWhenUsed="1"/>
+    <w:lsdException w:name="Table Web 3" w:semiHidden="1" w:unhideWhenUsed="1"/>
     <w:lsdException w:name="Balloon Text" w:semiHidden="1" w:unhideWhenUsed="1"/>
     <w:lsdException w:name="Table Grid" w:uiPriority="39"/>
     <w:lsdException w:name="Table Theme" w:semiHidden="1" w:unhideWhenUsed="1"/>
@@ -15530,6 +16074,17 @@
       </w:tblBorders>
     </w:tblPr>
   </w:style>
+  <w:style w:type="character" w:styleId="a7">
+    <w:name w:val="Strong"/>
+    <w:basedOn w:val="a0"/>
+    <w:uiPriority w:val="22"/>
+    <w:qFormat/>
+    <w:rsid w:val="008B65CC"/>
+    <w:rPr>
+      <w:b/>
+      <w:bCs/>
+    </w:rPr>
+  </w:style>
 </w:styles>
 </file>
 

</xml_diff>